<commit_message>
one page proposal final
</commit_message>
<xml_diff>
--- a/document/onepageproposal/one page proposal2.docx
+++ b/document/onepageproposal/one page proposal2.docx
@@ -109,7 +109,7 @@
     <w:p>
       <w:pPr>
         <w:rPr>
-          <w:rFonts w:asciiTheme="majorHAnsi" w:eastAsiaTheme="majorHAnsi" w:hAnsiTheme="majorHAnsi" w:hint="eastAsia"/>
+          <w:rFonts w:asciiTheme="majorHAnsi" w:eastAsiaTheme="majorHAnsi" w:hAnsiTheme="majorHAnsi"/>
           <w:szCs w:val="20"/>
         </w:rPr>
       </w:pPr>
@@ -182,15 +182,15 @@
     <w:p>
       <w:pPr>
         <w:rPr>
-          <w:rFonts w:asciiTheme="majorHAnsi" w:eastAsiaTheme="majorHAnsi" w:hAnsiTheme="majorHAnsi" w:hint="eastAsia"/>
-          <w:szCs w:val="20"/>
-        </w:rPr>
-      </w:pPr>
-    </w:p>
-    <w:p>
-      <w:pPr>
-        <w:rPr>
-          <w:rFonts w:asciiTheme="majorHAnsi" w:eastAsiaTheme="majorHAnsi" w:hAnsiTheme="majorHAnsi" w:hint="eastAsia"/>
+          <w:rFonts w:asciiTheme="majorHAnsi" w:eastAsiaTheme="majorHAnsi" w:hAnsiTheme="majorHAnsi"/>
+          <w:szCs w:val="20"/>
+        </w:rPr>
+      </w:pPr>
+    </w:p>
+    <w:p>
+      <w:pPr>
+        <w:rPr>
+          <w:rFonts w:asciiTheme="majorHAnsi" w:eastAsiaTheme="majorHAnsi" w:hAnsiTheme="majorHAnsi"/>
           <w:b/>
           <w:sz w:val="24"/>
           <w:szCs w:val="20"/>
@@ -210,7 +210,7 @@
               <wp:posOffset>3176270</wp:posOffset>
             </wp:positionH>
             <wp:positionV relativeFrom="paragraph">
-              <wp:posOffset>112395</wp:posOffset>
+              <wp:posOffset>120650</wp:posOffset>
             </wp:positionV>
             <wp:extent cx="3484880" cy="4281170"/>
             <wp:effectExtent l="0" t="0" r="1270" b="5080"/>
@@ -229,7 +229,7 @@
                     </pic:cNvPicPr>
                   </pic:nvPicPr>
                   <pic:blipFill>
-                    <a:blip r:embed="rId5">
+                    <a:blip r:embed="rId6">
                       <a:extLst>
                         <a:ext uri="{28A0092B-C50C-407E-A947-70E740481C1C}">
                           <a14:useLocalDpi xmlns:a14="http://schemas.microsoft.com/office/drawing/2010/main" val="0"/>
@@ -279,7 +279,7 @@
     <w:p>
       <w:pPr>
         <w:rPr>
-          <w:rFonts w:asciiTheme="majorHAnsi" w:eastAsiaTheme="majorHAnsi" w:hAnsiTheme="majorHAnsi" w:cs="Arial" w:hint="eastAsia"/>
+          <w:rFonts w:asciiTheme="majorHAnsi" w:eastAsiaTheme="majorHAnsi" w:hAnsiTheme="majorHAnsi" w:cs="Arial"/>
           <w:b/>
           <w:bCs/>
           <w:color w:val="000000"/>
@@ -290,7 +290,7 @@
     <w:p>
       <w:pPr>
         <w:rPr>
-          <w:rFonts w:asciiTheme="majorHAnsi" w:eastAsiaTheme="majorHAnsi" w:hAnsiTheme="majorHAnsi" w:cs="Arial" w:hint="eastAsia"/>
+          <w:rFonts w:asciiTheme="majorHAnsi" w:eastAsiaTheme="majorHAnsi" w:hAnsiTheme="majorHAnsi" w:cs="Arial"/>
           <w:color w:val="000000"/>
           <w:sz w:val="18"/>
           <w:szCs w:val="20"/>
@@ -338,7 +338,7 @@
       <w:pPr>
         <w:ind w:firstLineChars="100" w:firstLine="180"/>
         <w:rPr>
-          <w:rFonts w:asciiTheme="majorHAnsi" w:eastAsiaTheme="majorHAnsi" w:hAnsiTheme="majorHAnsi" w:cs="Arial" w:hint="eastAsia"/>
+          <w:rFonts w:asciiTheme="majorHAnsi" w:eastAsiaTheme="majorHAnsi" w:hAnsiTheme="majorHAnsi" w:cs="Arial"/>
           <w:color w:val="000000"/>
           <w:szCs w:val="20"/>
         </w:rPr>
@@ -364,7 +364,7 @@
     <w:p>
       <w:pPr>
         <w:rPr>
-          <w:rFonts w:asciiTheme="majorHAnsi" w:eastAsiaTheme="majorHAnsi" w:hAnsiTheme="majorHAnsi" w:cs="Arial" w:hint="eastAsia"/>
+          <w:rFonts w:asciiTheme="majorHAnsi" w:eastAsiaTheme="majorHAnsi" w:hAnsiTheme="majorHAnsi" w:cs="Arial"/>
           <w:color w:val="000000"/>
           <w:sz w:val="18"/>
           <w:szCs w:val="20"/>
@@ -429,7 +429,7 @@
       <w:pPr>
         <w:ind w:firstLineChars="100" w:firstLine="180"/>
         <w:rPr>
-          <w:rFonts w:asciiTheme="majorHAnsi" w:eastAsiaTheme="majorHAnsi" w:hAnsiTheme="majorHAnsi" w:cs="Arial" w:hint="eastAsia"/>
+          <w:rFonts w:asciiTheme="majorHAnsi" w:eastAsiaTheme="majorHAnsi" w:hAnsiTheme="majorHAnsi" w:cs="Arial"/>
           <w:color w:val="000000"/>
           <w:sz w:val="18"/>
           <w:szCs w:val="20"/>
@@ -466,7 +466,7 @@
     <w:p>
       <w:pPr>
         <w:rPr>
-          <w:rFonts w:asciiTheme="majorHAnsi" w:eastAsiaTheme="majorHAnsi" w:hAnsiTheme="majorHAnsi" w:cs="Arial" w:hint="eastAsia"/>
+          <w:rFonts w:asciiTheme="majorHAnsi" w:eastAsiaTheme="majorHAnsi" w:hAnsiTheme="majorHAnsi" w:cs="Arial"/>
           <w:b/>
           <w:color w:val="000000"/>
           <w:szCs w:val="20"/>
@@ -514,7 +514,7 @@
     <w:p>
       <w:pPr>
         <w:rPr>
-          <w:rFonts w:asciiTheme="majorHAnsi" w:eastAsiaTheme="majorHAnsi" w:hAnsiTheme="majorHAnsi" w:cs="Arial" w:hint="eastAsia"/>
+          <w:rFonts w:asciiTheme="majorHAnsi" w:eastAsiaTheme="majorHAnsi" w:hAnsiTheme="majorHAnsi" w:cs="Arial"/>
           <w:color w:val="000000"/>
           <w:sz w:val="18"/>
           <w:szCs w:val="20"/>
@@ -581,7 +581,7 @@
       <w:pPr>
         <w:ind w:firstLineChars="100" w:firstLine="180"/>
         <w:rPr>
-          <w:rFonts w:asciiTheme="majorHAnsi" w:eastAsiaTheme="majorHAnsi" w:hAnsiTheme="majorHAnsi" w:cs="Arial" w:hint="eastAsia"/>
+          <w:rFonts w:asciiTheme="majorHAnsi" w:eastAsiaTheme="majorHAnsi" w:hAnsiTheme="majorHAnsi" w:cs="Arial"/>
           <w:color w:val="000000"/>
           <w:sz w:val="18"/>
           <w:szCs w:val="20"/>
@@ -600,7 +600,7 @@
     <w:p>
       <w:pPr>
         <w:rPr>
-          <w:rFonts w:asciiTheme="majorHAnsi" w:eastAsiaTheme="majorHAnsi" w:hAnsiTheme="majorHAnsi" w:cs="Arial" w:hint="eastAsia"/>
+          <w:rFonts w:asciiTheme="majorHAnsi" w:eastAsiaTheme="majorHAnsi" w:hAnsiTheme="majorHAnsi" w:cs="Arial"/>
           <w:color w:val="000000"/>
           <w:sz w:val="18"/>
           <w:szCs w:val="20"/>
@@ -705,25 +705,256 @@
           <w:sz w:val="18"/>
           <w:szCs w:val="20"/>
         </w:rPr>
-        <w:t xml:space="preserve"> 퍼센트로 표현한</w:t>
-      </w:r>
-      <w:r>
-        <w:rPr>
-          <w:rFonts w:asciiTheme="majorHAnsi" w:eastAsiaTheme="majorHAnsi" w:hAnsiTheme="majorHAnsi" w:cs="Arial"/>
-          <w:color w:val="000000"/>
-          <w:sz w:val="18"/>
+        <w:t xml:space="preserve"> 퍼센트로 표현한 </w:t>
+      </w:r>
+      <w:r>
+        <w:rPr>
+          <w:rFonts w:asciiTheme="majorHAnsi" w:eastAsiaTheme="majorHAnsi" w:hAnsiTheme="majorHAnsi" w:cs="Arial" w:hint="eastAsia"/>
+          <w:color w:val="000000"/>
+          <w:sz w:val="18"/>
+          <w:szCs w:val="20"/>
+        </w:rPr>
+        <w:t xml:space="preserve">그래프를 구현한다. </w:t>
+      </w:r>
+    </w:p>
+    <w:p>
+      <w:pPr>
+        <w:ind w:firstLineChars="100" w:firstLine="180"/>
+        <w:rPr>
+          <w:rFonts w:asciiTheme="majorHAnsi" w:eastAsiaTheme="majorHAnsi" w:hAnsiTheme="majorHAnsi" w:cs="Arial"/>
+          <w:color w:val="000000"/>
+          <w:sz w:val="18"/>
+          <w:szCs w:val="20"/>
+        </w:rPr>
+      </w:pPr>
+      <w:r>
+        <w:rPr>
+          <w:rFonts w:asciiTheme="majorHAnsi" w:eastAsiaTheme="majorHAnsi" w:hAnsiTheme="majorHAnsi" w:cs="Arial" w:hint="eastAsia"/>
+          <w:color w:val="000000"/>
+          <w:sz w:val="18"/>
+          <w:szCs w:val="20"/>
+        </w:rPr>
+        <w:t>(</w:t>
+      </w:r>
+      <w:r>
+        <w:rPr>
+          <w:rFonts w:asciiTheme="majorHAnsi" w:eastAsiaTheme="majorHAnsi" w:hAnsiTheme="majorHAnsi" w:cs="Arial"/>
+          <w:color w:val="000000"/>
+          <w:sz w:val="18"/>
+          <w:szCs w:val="20"/>
+        </w:rPr>
+        <w:t xml:space="preserve">대주제는 </w:t>
+      </w:r>
+      <w:r>
+        <w:rPr>
+          <w:rFonts w:asciiTheme="majorHAnsi" w:eastAsiaTheme="majorHAnsi" w:hAnsiTheme="majorHAnsi" w:cs="Arial" w:hint="eastAsia"/>
+          <w:color w:val="000000"/>
+          <w:sz w:val="18"/>
+          <w:szCs w:val="20"/>
+        </w:rPr>
+        <w:t xml:space="preserve">Total 소주제의 </w:t>
+      </w:r>
+      <w:r>
+        <w:rPr>
+          <w:rFonts w:asciiTheme="majorHAnsi" w:eastAsiaTheme="majorHAnsi" w:hAnsiTheme="majorHAnsi" w:cs="Arial"/>
+          <w:color w:val="000000"/>
+          <w:sz w:val="18"/>
+          <w:szCs w:val="20"/>
+        </w:rPr>
+        <w:t>퍼센트를 반영</w:t>
+      </w:r>
+      <w:r>
+        <w:rPr>
+          <w:rFonts w:asciiTheme="majorHAnsi" w:eastAsiaTheme="majorHAnsi" w:hAnsiTheme="majorHAnsi" w:cs="Arial" w:hint="eastAsia"/>
+          <w:color w:val="000000"/>
+          <w:sz w:val="18"/>
+          <w:szCs w:val="20"/>
+        </w:rPr>
+        <w:t>)</w:t>
+      </w:r>
+      <w:r>
+        <w:rPr>
+          <w:rFonts w:asciiTheme="majorHAnsi" w:eastAsiaTheme="majorHAnsi" w:hAnsiTheme="majorHAnsi" w:cs="Arial"/>
+          <w:color w:val="000000"/>
+          <w:szCs w:val="20"/>
+        </w:rPr>
+        <w:br/>
+      </w:r>
+      <w:r>
+        <w:rPr>
+          <w:rFonts w:asciiTheme="majorHAnsi" w:eastAsiaTheme="majorHAnsi" w:hAnsiTheme="majorHAnsi" w:cs="Arial" w:hint="eastAsia"/>
+          <w:b/>
+          <w:bCs/>
+          <w:color w:val="000000"/>
+          <w:szCs w:val="20"/>
+        </w:rPr>
+        <w:t>4</w:t>
+      </w:r>
+      <w:r>
+        <w:rPr>
+          <w:rFonts w:asciiTheme="majorHAnsi" w:eastAsiaTheme="majorHAnsi" w:hAnsiTheme="majorHAnsi" w:cs="Arial"/>
+          <w:b/>
+          <w:bCs/>
+          <w:color w:val="000000"/>
+          <w:szCs w:val="20"/>
+        </w:rPr>
+        <w:t>. 증거자료 첨부/ 베스트 의견 기능</w:t>
+      </w:r>
+      <w:r>
+        <w:rPr>
+          <w:rFonts w:asciiTheme="majorHAnsi" w:eastAsiaTheme="majorHAnsi" w:hAnsiTheme="majorHAnsi" w:cs="Arial"/>
+          <w:color w:val="000000"/>
+          <w:sz w:val="18"/>
+          <w:szCs w:val="20"/>
+        </w:rPr>
+        <w:br/>
+      </w:r>
+      <w:r>
+        <w:rPr>
+          <w:rFonts w:asciiTheme="majorHAnsi" w:eastAsiaTheme="majorHAnsi" w:hAnsiTheme="majorHAnsi" w:cs="Arial" w:hint="eastAsia"/>
+          <w:color w:val="000000"/>
+          <w:sz w:val="18"/>
+          <w:szCs w:val="20"/>
+        </w:rPr>
+        <w:t xml:space="preserve">- </w:t>
+      </w:r>
+      <w:r>
+        <w:rPr>
+          <w:rFonts w:asciiTheme="majorHAnsi" w:eastAsiaTheme="majorHAnsi" w:hAnsiTheme="majorHAnsi" w:cs="Arial"/>
+          <w:color w:val="000000"/>
+          <w:sz w:val="18"/>
+          <w:szCs w:val="20"/>
+        </w:rPr>
+        <w:t>의견</w:t>
+      </w:r>
+      <w:r>
+        <w:rPr>
+          <w:rFonts w:asciiTheme="majorHAnsi" w:eastAsiaTheme="majorHAnsi" w:hAnsiTheme="majorHAnsi" w:cs="Arial" w:hint="eastAsia"/>
+          <w:color w:val="000000"/>
+          <w:sz w:val="18"/>
+          <w:szCs w:val="20"/>
+        </w:rPr>
+        <w:t>을 올릴 때</w:t>
+      </w:r>
+      <w:r>
+        <w:rPr>
+          <w:rFonts w:asciiTheme="majorHAnsi" w:eastAsiaTheme="majorHAnsi" w:hAnsiTheme="majorHAnsi" w:cs="Arial"/>
+          <w:color w:val="000000"/>
+          <w:sz w:val="18"/>
+          <w:szCs w:val="20"/>
+        </w:rPr>
+        <w:t xml:space="preserve"> 증거자료를 첨부할 수 있으며 </w:t>
+      </w:r>
+    </w:p>
+    <w:p>
+      <w:pPr>
+        <w:ind w:firstLineChars="100" w:firstLine="180"/>
+        <w:rPr>
+          <w:rFonts w:asciiTheme="majorHAnsi" w:eastAsiaTheme="majorHAnsi" w:hAnsiTheme="majorHAnsi" w:cs="Arial" w:hint="eastAsia"/>
+          <w:color w:val="000000"/>
+          <w:sz w:val="18"/>
+          <w:szCs w:val="20"/>
+        </w:rPr>
+      </w:pPr>
+      <w:r>
+        <w:rPr>
+          <w:rFonts w:asciiTheme="majorHAnsi" w:eastAsiaTheme="majorHAnsi" w:hAnsiTheme="majorHAnsi" w:cs="Arial"/>
+          <w:color w:val="000000"/>
+          <w:sz w:val="18"/>
+          <w:szCs w:val="20"/>
+        </w:rPr>
+        <w:t xml:space="preserve">추천(좋아요)이 많을수록 </w:t>
+      </w:r>
+      <w:r>
+        <w:rPr>
+          <w:rFonts w:asciiTheme="majorHAnsi" w:eastAsiaTheme="majorHAnsi" w:hAnsiTheme="majorHAnsi" w:cs="Arial" w:hint="eastAsia"/>
+          <w:color w:val="000000"/>
+          <w:sz w:val="18"/>
+          <w:szCs w:val="20"/>
+        </w:rPr>
+        <w:t>눈에 띄게</w:t>
+      </w:r>
+      <w:r>
+        <w:rPr>
+          <w:rFonts w:asciiTheme="majorHAnsi" w:eastAsiaTheme="majorHAnsi" w:hAnsiTheme="majorHAnsi" w:cs="Arial"/>
+          <w:color w:val="000000"/>
+          <w:sz w:val="18"/>
+          <w:szCs w:val="20"/>
+        </w:rPr>
+        <w:t xml:space="preserve"> 한다.</w:t>
+      </w:r>
+      <w:r>
+        <w:rPr>
+          <w:rFonts w:asciiTheme="majorHAnsi" w:eastAsiaTheme="majorHAnsi" w:hAnsiTheme="majorHAnsi" w:cs="Arial"/>
+          <w:color w:val="000000"/>
           <w:szCs w:val="20"/>
         </w:rPr>
         <w:t xml:space="preserve"> </w:t>
       </w:r>
       <w:r>
         <w:rPr>
-          <w:rFonts w:asciiTheme="majorHAnsi" w:eastAsiaTheme="majorHAnsi" w:hAnsiTheme="majorHAnsi" w:cs="Arial" w:hint="eastAsia"/>
-          <w:color w:val="000000"/>
-          <w:sz w:val="18"/>
-          <w:szCs w:val="20"/>
-        </w:rPr>
-        <w:t xml:space="preserve">그래프를 구현한다. </w:t>
+          <w:rFonts w:asciiTheme="majorHAnsi" w:eastAsiaTheme="majorHAnsi" w:hAnsiTheme="majorHAnsi" w:cs="Arial"/>
+          <w:color w:val="000000"/>
+          <w:szCs w:val="20"/>
+        </w:rPr>
+        <w:br/>
+      </w:r>
+      <w:r>
+        <w:rPr>
+          <w:rFonts w:asciiTheme="majorHAnsi" w:eastAsiaTheme="majorHAnsi" w:hAnsiTheme="majorHAnsi" w:cs="Arial" w:hint="eastAsia"/>
+          <w:b/>
+          <w:bCs/>
+          <w:color w:val="000000"/>
+          <w:szCs w:val="20"/>
+        </w:rPr>
+        <w:t>5</w:t>
+      </w:r>
+      <w:r>
+        <w:rPr>
+          <w:rFonts w:asciiTheme="majorHAnsi" w:eastAsiaTheme="majorHAnsi" w:hAnsiTheme="majorHAnsi" w:cs="Arial"/>
+          <w:b/>
+          <w:bCs/>
+          <w:color w:val="000000"/>
+          <w:szCs w:val="20"/>
+        </w:rPr>
+        <w:t xml:space="preserve">. </w:t>
+      </w:r>
+      <w:r>
+        <w:rPr>
+          <w:rFonts w:asciiTheme="majorHAnsi" w:eastAsiaTheme="majorHAnsi" w:hAnsiTheme="majorHAnsi" w:cs="Arial" w:hint="eastAsia"/>
+          <w:b/>
+          <w:bCs/>
+          <w:color w:val="000000"/>
+          <w:szCs w:val="20"/>
+        </w:rPr>
+        <w:t>설득했어요 기능</w:t>
+      </w:r>
+      <w:r>
+        <w:rPr>
+          <w:rFonts w:asciiTheme="majorHAnsi" w:eastAsiaTheme="majorHAnsi" w:hAnsiTheme="majorHAnsi" w:cs="Arial"/>
+          <w:color w:val="000000"/>
+          <w:sz w:val="18"/>
+          <w:szCs w:val="20"/>
+        </w:rPr>
+        <w:br/>
+      </w:r>
+      <w:r>
+        <w:rPr>
+          <w:rFonts w:asciiTheme="majorHAnsi" w:eastAsiaTheme="majorHAnsi" w:hAnsiTheme="majorHAnsi" w:cs="Arial" w:hint="eastAsia"/>
+          <w:color w:val="000000"/>
+          <w:sz w:val="18"/>
+          <w:szCs w:val="20"/>
+        </w:rPr>
+        <w:t xml:space="preserve">- </w:t>
+      </w:r>
+      <w:r>
+        <w:rPr>
+          <w:rFonts w:asciiTheme="majorHAnsi" w:eastAsiaTheme="majorHAnsi" w:hAnsiTheme="majorHAnsi" w:cs="Arial" w:hint="eastAsia"/>
+          <w:color w:val="000000"/>
+          <w:sz w:val="18"/>
+          <w:szCs w:val="20"/>
+        </w:rPr>
+        <w:t>가장 설득력 있는 의견에 소주제당 1인 1표를 부여해</w:t>
       </w:r>
     </w:p>
     <w:p>
@@ -731,55 +962,20 @@
         <w:ind w:firstLineChars="100" w:firstLine="180"/>
         <w:rPr>
           <w:rFonts w:asciiTheme="majorHAnsi" w:eastAsiaTheme="majorHAnsi" w:hAnsiTheme="majorHAnsi" w:cs="Arial" w:hint="eastAsia"/>
-          <w:color w:val="000000"/>
-          <w:sz w:val="18"/>
-          <w:szCs w:val="20"/>
-        </w:rPr>
-      </w:pPr>
-      <w:r>
-        <w:rPr>
-          <w:rFonts w:asciiTheme="majorHAnsi" w:eastAsiaTheme="majorHAnsi" w:hAnsiTheme="majorHAnsi" w:cs="Arial" w:hint="eastAsia"/>
-          <w:color w:val="000000"/>
-          <w:sz w:val="18"/>
-          <w:szCs w:val="20"/>
-        </w:rPr>
-        <w:t>(</w:t>
-      </w:r>
-      <w:r>
-        <w:rPr>
-          <w:rFonts w:asciiTheme="majorHAnsi" w:eastAsiaTheme="majorHAnsi" w:hAnsiTheme="majorHAnsi" w:cs="Arial"/>
-          <w:color w:val="000000"/>
-          <w:sz w:val="18"/>
-          <w:szCs w:val="20"/>
-        </w:rPr>
-        <w:t xml:space="preserve">대주제는 </w:t>
-      </w:r>
-      <w:r>
-        <w:rPr>
-          <w:rFonts w:asciiTheme="majorHAnsi" w:eastAsiaTheme="majorHAnsi" w:hAnsiTheme="majorHAnsi" w:cs="Arial" w:hint="eastAsia"/>
-          <w:color w:val="000000"/>
-          <w:sz w:val="18"/>
-          <w:szCs w:val="20"/>
-        </w:rPr>
-        <w:t xml:space="preserve">Total 소주제의 </w:t>
-      </w:r>
-      <w:r>
-        <w:rPr>
-          <w:rFonts w:asciiTheme="majorHAnsi" w:eastAsiaTheme="majorHAnsi" w:hAnsiTheme="majorHAnsi" w:cs="Arial"/>
-          <w:color w:val="000000"/>
-          <w:sz w:val="18"/>
-          <w:szCs w:val="20"/>
-        </w:rPr>
-        <w:t>퍼센트를 반영</w:t>
-      </w:r>
-      <w:r>
-        <w:rPr>
-          <w:rFonts w:asciiTheme="majorHAnsi" w:eastAsiaTheme="majorHAnsi" w:hAnsiTheme="majorHAnsi" w:cs="Arial" w:hint="eastAsia"/>
-          <w:color w:val="000000"/>
-          <w:sz w:val="18"/>
-          <w:szCs w:val="20"/>
-        </w:rPr>
-        <w:t>)</w:t>
+          <w:b/>
+          <w:bCs/>
+          <w:color w:val="000000"/>
+          <w:szCs w:val="20"/>
+        </w:rPr>
+      </w:pPr>
+      <w:r>
+        <w:rPr>
+          <w:rFonts w:asciiTheme="majorHAnsi" w:eastAsiaTheme="majorHAnsi" w:hAnsiTheme="majorHAnsi" w:cs="Arial" w:hint="eastAsia"/>
+          <w:color w:val="000000"/>
+          <w:sz w:val="18"/>
+          <w:szCs w:val="20"/>
+        </w:rPr>
+        <w:t>베스트 의견을 선발</w:t>
       </w:r>
       <w:r>
         <w:rPr>
@@ -797,7 +993,7 @@
           <w:color w:val="000000"/>
           <w:szCs w:val="20"/>
         </w:rPr>
-        <w:t>4</w:t>
+        <w:t>6</w:t>
       </w:r>
       <w:r>
         <w:rPr>
@@ -807,106 +1003,7 @@
           <w:color w:val="000000"/>
           <w:szCs w:val="20"/>
         </w:rPr>
-        <w:t>. 증거자료 첨부/ 베스트 의견 기능</w:t>
-      </w:r>
-      <w:r>
-        <w:rPr>
-          <w:rFonts w:asciiTheme="majorHAnsi" w:eastAsiaTheme="majorHAnsi" w:hAnsiTheme="majorHAnsi" w:cs="Arial"/>
-          <w:color w:val="000000"/>
-          <w:sz w:val="18"/>
-          <w:szCs w:val="20"/>
-        </w:rPr>
-        <w:br/>
-      </w:r>
-      <w:r>
-        <w:rPr>
-          <w:rFonts w:asciiTheme="majorHAnsi" w:eastAsiaTheme="majorHAnsi" w:hAnsiTheme="majorHAnsi" w:cs="Arial" w:hint="eastAsia"/>
-          <w:color w:val="000000"/>
-          <w:sz w:val="18"/>
-          <w:szCs w:val="20"/>
-        </w:rPr>
-        <w:t xml:space="preserve">- </w:t>
-      </w:r>
-      <w:r>
-        <w:rPr>
-          <w:rFonts w:asciiTheme="majorHAnsi" w:eastAsiaTheme="majorHAnsi" w:hAnsiTheme="majorHAnsi" w:cs="Arial"/>
-          <w:color w:val="000000"/>
-          <w:sz w:val="18"/>
-          <w:szCs w:val="20"/>
-        </w:rPr>
-        <w:t>의견</w:t>
-      </w:r>
-      <w:r>
-        <w:rPr>
-          <w:rFonts w:asciiTheme="majorHAnsi" w:eastAsiaTheme="majorHAnsi" w:hAnsiTheme="majorHAnsi" w:cs="Arial" w:hint="eastAsia"/>
-          <w:color w:val="000000"/>
-          <w:sz w:val="18"/>
-          <w:szCs w:val="20"/>
-        </w:rPr>
-        <w:t>을 올릴 때</w:t>
-      </w:r>
-      <w:r>
-        <w:rPr>
-          <w:rFonts w:asciiTheme="majorHAnsi" w:eastAsiaTheme="majorHAnsi" w:hAnsiTheme="majorHAnsi" w:cs="Arial"/>
-          <w:color w:val="000000"/>
-          <w:sz w:val="18"/>
-          <w:szCs w:val="20"/>
-        </w:rPr>
-        <w:t xml:space="preserve"> 증거자료를 첨부할 수 있으며 </w:t>
-      </w:r>
-    </w:p>
-    <w:p>
-      <w:pPr>
-        <w:ind w:firstLineChars="100" w:firstLine="180"/>
-        <w:rPr>
-          <w:rFonts w:asciiTheme="majorHAnsi" w:eastAsiaTheme="majorHAnsi" w:hAnsiTheme="majorHAnsi" w:cs="Arial" w:hint="eastAsia"/>
-          <w:color w:val="000000"/>
-          <w:sz w:val="18"/>
-          <w:szCs w:val="20"/>
-        </w:rPr>
-      </w:pPr>
-      <w:r>
-        <w:rPr>
-          <w:rFonts w:asciiTheme="majorHAnsi" w:eastAsiaTheme="majorHAnsi" w:hAnsiTheme="majorHAnsi" w:cs="Arial"/>
-          <w:color w:val="000000"/>
-          <w:sz w:val="18"/>
-          <w:szCs w:val="20"/>
-        </w:rPr>
-        <w:t xml:space="preserve">추천(좋아요)이 많을수록 </w:t>
-      </w:r>
-      <w:r>
-        <w:rPr>
-          <w:rFonts w:asciiTheme="majorHAnsi" w:eastAsiaTheme="majorHAnsi" w:hAnsiTheme="majorHAnsi" w:cs="Arial" w:hint="eastAsia"/>
-          <w:color w:val="000000"/>
-          <w:sz w:val="18"/>
-          <w:szCs w:val="20"/>
-        </w:rPr>
-        <w:t>눈에 띄게</w:t>
-      </w:r>
-      <w:r>
-        <w:rPr>
-          <w:rFonts w:asciiTheme="majorHAnsi" w:eastAsiaTheme="majorHAnsi" w:hAnsiTheme="majorHAnsi" w:cs="Arial"/>
-          <w:color w:val="000000"/>
-          <w:sz w:val="18"/>
-          <w:szCs w:val="20"/>
-        </w:rPr>
-        <w:t xml:space="preserve"> 한다.</w:t>
-      </w:r>
-      <w:r>
-        <w:rPr>
-          <w:rFonts w:asciiTheme="majorHAnsi" w:eastAsiaTheme="majorHAnsi" w:hAnsiTheme="majorHAnsi" w:cs="Arial"/>
-          <w:color w:val="000000"/>
-          <w:szCs w:val="20"/>
-        </w:rPr>
-        <w:t xml:space="preserve"> </w:t>
-      </w:r>
-      <w:r>
-        <w:rPr>
-          <w:rFonts w:asciiTheme="majorHAnsi" w:eastAsiaTheme="majorHAnsi" w:hAnsiTheme="majorHAnsi" w:cs="Arial"/>
-          <w:color w:val="000000"/>
-          <w:szCs w:val="20"/>
-        </w:rPr>
-        <w:br/>
+        <w:t xml:space="preserve">. 핫이슈, 관련 토픽 </w:t>
       </w:r>
       <w:r>
         <w:rPr>
@@ -916,424 +1013,335 @@
           <w:color w:val="000000"/>
           <w:szCs w:val="20"/>
         </w:rPr>
-        <w:t>5</w:t>
-      </w:r>
-      <w:r>
-        <w:rPr>
-          <w:rFonts w:asciiTheme="majorHAnsi" w:eastAsiaTheme="majorHAnsi" w:hAnsiTheme="majorHAnsi" w:cs="Arial"/>
-          <w:b/>
-          <w:bCs/>
-          <w:color w:val="000000"/>
-          <w:szCs w:val="20"/>
-        </w:rPr>
-        <w:t>. 훈장(메달)시스템</w:t>
-      </w:r>
-      <w:r>
-        <w:rPr>
-          <w:rFonts w:asciiTheme="majorHAnsi" w:eastAsiaTheme="majorHAnsi" w:hAnsiTheme="majorHAnsi" w:cs="Arial"/>
-          <w:color w:val="000000"/>
-          <w:sz w:val="18"/>
-          <w:szCs w:val="20"/>
-        </w:rPr>
-        <w:br/>
-      </w:r>
-      <w:r>
-        <w:rPr>
-          <w:rFonts w:asciiTheme="majorHAnsi" w:eastAsiaTheme="majorHAnsi" w:hAnsiTheme="majorHAnsi" w:cs="Arial" w:hint="eastAsia"/>
-          <w:color w:val="000000"/>
-          <w:sz w:val="18"/>
-          <w:szCs w:val="20"/>
-        </w:rPr>
-        <w:t xml:space="preserve">- </w:t>
-      </w:r>
-      <w:r>
-        <w:rPr>
-          <w:rFonts w:asciiTheme="majorHAnsi" w:eastAsiaTheme="majorHAnsi" w:hAnsiTheme="majorHAnsi" w:cs="Arial"/>
-          <w:color w:val="000000"/>
-          <w:sz w:val="18"/>
-          <w:szCs w:val="20"/>
-        </w:rPr>
-        <w:t>의견</w:t>
-      </w:r>
-      <w:r>
-        <w:rPr>
-          <w:rFonts w:asciiTheme="majorHAnsi" w:eastAsiaTheme="majorHAnsi" w:hAnsiTheme="majorHAnsi" w:cs="Arial" w:hint="eastAsia"/>
-          <w:color w:val="000000"/>
-          <w:sz w:val="18"/>
-          <w:szCs w:val="20"/>
-        </w:rPr>
-        <w:t>에는</w:t>
-      </w:r>
-      <w:r>
-        <w:rPr>
-          <w:rFonts w:asciiTheme="majorHAnsi" w:eastAsiaTheme="majorHAnsi" w:hAnsiTheme="majorHAnsi" w:cs="Arial"/>
-          <w:color w:val="000000"/>
-          <w:sz w:val="18"/>
-          <w:szCs w:val="20"/>
-        </w:rPr>
-        <w:t xml:space="preserve"> 그 사람의 훈장(계급)</w:t>
-      </w:r>
-      <w:r>
-        <w:rPr>
-          <w:rFonts w:asciiTheme="majorHAnsi" w:eastAsiaTheme="majorHAnsi" w:hAnsiTheme="majorHAnsi" w:cs="Arial" w:hint="eastAsia"/>
-          <w:color w:val="000000"/>
-          <w:sz w:val="18"/>
-          <w:szCs w:val="20"/>
-        </w:rPr>
-        <w:t>정보가</w:t>
-      </w:r>
-      <w:r>
-        <w:rPr>
-          <w:rFonts w:asciiTheme="majorHAnsi" w:eastAsiaTheme="majorHAnsi" w:hAnsiTheme="majorHAnsi" w:cs="Arial"/>
-          <w:color w:val="000000"/>
-          <w:sz w:val="18"/>
-          <w:szCs w:val="20"/>
-        </w:rPr>
-        <w:t xml:space="preserve"> 나타나며 </w:t>
-      </w:r>
-    </w:p>
-    <w:p>
-      <w:pPr>
-        <w:ind w:firstLineChars="100" w:firstLine="180"/>
-        <w:rPr>
-          <w:rFonts w:asciiTheme="majorHAnsi" w:eastAsiaTheme="majorHAnsi" w:hAnsiTheme="majorHAnsi"/>
-          <w:szCs w:val="20"/>
-        </w:rPr>
-      </w:pPr>
-      <w:r>
-        <w:rPr>
-          <w:rFonts w:asciiTheme="majorHAnsi" w:eastAsiaTheme="majorHAnsi" w:hAnsiTheme="majorHAnsi" w:cs="Arial"/>
-          <w:color w:val="000000"/>
-          <w:sz w:val="18"/>
-          <w:szCs w:val="20"/>
-        </w:rPr>
-        <w:t xml:space="preserve">높을수록 영향력 있는 사람임을 보여준다. </w:t>
-      </w:r>
-      <w:r>
-        <w:rPr>
-          <w:rFonts w:asciiTheme="majorHAnsi" w:eastAsiaTheme="majorHAnsi" w:hAnsiTheme="majorHAnsi" w:cs="Arial"/>
-          <w:color w:val="000000"/>
-          <w:szCs w:val="20"/>
-        </w:rPr>
-        <w:br/>
-      </w:r>
-      <w:r>
-        <w:rPr>
-          <w:rFonts w:asciiTheme="majorHAnsi" w:eastAsiaTheme="majorHAnsi" w:hAnsiTheme="majorHAnsi" w:cs="Arial" w:hint="eastAsia"/>
-          <w:b/>
-          <w:bCs/>
-          <w:color w:val="000000"/>
-          <w:szCs w:val="20"/>
-        </w:rPr>
-        <w:t>6</w:t>
-      </w:r>
-      <w:r>
-        <w:rPr>
-          <w:rFonts w:asciiTheme="majorHAnsi" w:eastAsiaTheme="majorHAnsi" w:hAnsiTheme="majorHAnsi" w:cs="Arial"/>
-          <w:b/>
-          <w:bCs/>
-          <w:color w:val="000000"/>
-          <w:szCs w:val="20"/>
-        </w:rPr>
-        <w:t xml:space="preserve">. </w:t>
-      </w:r>
-      <w:proofErr w:type="spellStart"/>
-      <w:r>
-        <w:rPr>
-          <w:rFonts w:asciiTheme="majorHAnsi" w:eastAsiaTheme="majorHAnsi" w:hAnsiTheme="majorHAnsi" w:cs="Arial"/>
-          <w:b/>
-          <w:bCs/>
-          <w:color w:val="000000"/>
-          <w:szCs w:val="20"/>
-        </w:rPr>
-        <w:t>핫이슈</w:t>
-      </w:r>
-      <w:proofErr w:type="spellEnd"/>
-      <w:r>
-        <w:rPr>
-          <w:rFonts w:asciiTheme="majorHAnsi" w:eastAsiaTheme="majorHAnsi" w:hAnsiTheme="majorHAnsi" w:cs="Arial"/>
-          <w:b/>
-          <w:bCs/>
-          <w:color w:val="000000"/>
-          <w:szCs w:val="20"/>
-        </w:rPr>
-        <w:t xml:space="preserve">, 관련 토픽 </w:t>
-      </w:r>
-      <w:proofErr w:type="spellStart"/>
-      <w:r>
-        <w:rPr>
-          <w:rFonts w:asciiTheme="majorHAnsi" w:eastAsiaTheme="majorHAnsi" w:hAnsiTheme="majorHAnsi" w:cs="Arial"/>
-          <w:b/>
-          <w:bCs/>
-          <w:color w:val="000000"/>
-          <w:szCs w:val="20"/>
-        </w:rPr>
-        <w:t>매칭</w:t>
-      </w:r>
-      <w:proofErr w:type="spellEnd"/>
-      <w:r>
-        <w:rPr>
-          <w:rFonts w:asciiTheme="majorHAnsi" w:eastAsiaTheme="majorHAnsi" w:hAnsiTheme="majorHAnsi" w:cs="Arial"/>
-          <w:b/>
-          <w:bCs/>
-          <w:color w:val="000000"/>
-          <w:szCs w:val="20"/>
-        </w:rPr>
-        <w:t xml:space="preserve"> 시스템</w:t>
-      </w:r>
-      <w:r>
-        <w:rPr>
-          <w:rFonts w:asciiTheme="majorHAnsi" w:eastAsiaTheme="majorHAnsi" w:hAnsiTheme="majorHAnsi" w:cs="Arial"/>
-          <w:color w:val="000000"/>
-          <w:szCs w:val="20"/>
-        </w:rPr>
-        <w:br/>
-      </w:r>
-      <w:r>
-        <w:rPr>
-          <w:rFonts w:asciiTheme="majorHAnsi" w:eastAsiaTheme="majorHAnsi" w:hAnsiTheme="majorHAnsi" w:cs="Arial" w:hint="eastAsia"/>
-          <w:b/>
-          <w:bCs/>
-          <w:color w:val="000000"/>
-          <w:szCs w:val="20"/>
-        </w:rPr>
-        <w:t>7</w:t>
-      </w:r>
-      <w:r>
-        <w:rPr>
-          <w:rFonts w:asciiTheme="majorHAnsi" w:eastAsiaTheme="majorHAnsi" w:hAnsiTheme="majorHAnsi" w:cs="Arial"/>
-          <w:b/>
-          <w:bCs/>
-          <w:color w:val="000000"/>
-          <w:szCs w:val="20"/>
-        </w:rPr>
-        <w:t xml:space="preserve">. 토론자들간의 </w:t>
-      </w:r>
-      <w:proofErr w:type="spellStart"/>
-      <w:r>
-        <w:rPr>
-          <w:rFonts w:asciiTheme="majorHAnsi" w:eastAsiaTheme="majorHAnsi" w:hAnsiTheme="majorHAnsi" w:cs="Arial"/>
-          <w:b/>
-          <w:bCs/>
-          <w:color w:val="000000"/>
-          <w:szCs w:val="20"/>
-        </w:rPr>
-        <w:t>소셜</w:t>
-      </w:r>
-      <w:proofErr w:type="spellEnd"/>
-      <w:r>
-        <w:rPr>
-          <w:rFonts w:asciiTheme="majorHAnsi" w:eastAsiaTheme="majorHAnsi" w:hAnsiTheme="majorHAnsi" w:cs="Arial"/>
-          <w:b/>
-          <w:bCs/>
-          <w:color w:val="000000"/>
-          <w:szCs w:val="20"/>
-        </w:rPr>
-        <w:t xml:space="preserve"> 네트워크 기능</w:t>
-      </w:r>
-    </w:p>
-    <w:p>
-      <w:pPr>
-        <w:rPr>
-          <w:rFonts w:asciiTheme="majorHAnsi" w:eastAsiaTheme="majorHAnsi" w:hAnsiTheme="majorHAnsi"/>
-          <w:szCs w:val="20"/>
-        </w:rPr>
-      </w:pPr>
-    </w:p>
-    <w:p>
-      <w:pPr>
-        <w:rPr>
-          <w:b/>
-          <w:sz w:val="24"/>
-          <w:szCs w:val="20"/>
-        </w:rPr>
-      </w:pPr>
-      <w:r>
-        <w:rPr>
-          <w:rFonts w:hint="eastAsia"/>
-          <w:b/>
-          <w:sz w:val="24"/>
-          <w:szCs w:val="20"/>
-        </w:rPr>
-        <w:t>현재 상태</w:t>
-      </w:r>
-    </w:p>
-    <w:p>
-      <w:pPr>
-        <w:rPr>
-          <w:szCs w:val="20"/>
-        </w:rPr>
-      </w:pPr>
-      <w:r>
-        <w:rPr>
-          <w:rFonts w:hint="eastAsia"/>
-          <w:szCs w:val="20"/>
-        </w:rPr>
-        <w:t xml:space="preserve">팀 구성원의 창의적 아이디어들을 수용해 우리가 가진 아이디어에 대한 맹점을 찾고 보강하는 상태이며 앞으로 개발에 필요한 기술들이 무엇이 있을지 찾는 중이다. </w:t>
-      </w:r>
-    </w:p>
-    <w:p>
-      <w:pPr>
-        <w:rPr>
-          <w:rFonts w:asciiTheme="majorHAnsi" w:eastAsiaTheme="majorHAnsi" w:hAnsiTheme="majorHAnsi" w:hint="eastAsia"/>
-          <w:b/>
-          <w:szCs w:val="20"/>
-        </w:rPr>
-      </w:pPr>
-    </w:p>
-    <w:p>
-      <w:pPr>
-        <w:rPr>
-          <w:rFonts w:asciiTheme="majorHAnsi" w:eastAsiaTheme="majorHAnsi" w:hAnsiTheme="majorHAnsi"/>
-          <w:b/>
-          <w:sz w:val="24"/>
-          <w:szCs w:val="20"/>
-        </w:rPr>
-      </w:pPr>
-      <w:r>
-        <w:rPr>
-          <w:rFonts w:asciiTheme="majorHAnsi" w:eastAsiaTheme="majorHAnsi" w:hAnsiTheme="majorHAnsi" w:hint="eastAsia"/>
-          <w:b/>
-          <w:sz w:val="24"/>
-          <w:szCs w:val="20"/>
-        </w:rPr>
-        <w:t>실행</w:t>
-      </w:r>
-    </w:p>
-    <w:p>
-      <w:pPr>
-        <w:rPr>
-          <w:rFonts w:asciiTheme="majorHAnsi" w:eastAsiaTheme="majorHAnsi" w:hAnsiTheme="majorHAnsi" w:hint="eastAsia"/>
-          <w:szCs w:val="20"/>
-        </w:rPr>
-      </w:pPr>
-      <w:r>
-        <w:rPr>
-          <w:rFonts w:asciiTheme="majorHAnsi" w:eastAsiaTheme="majorHAnsi" w:hAnsiTheme="majorHAnsi" w:hint="eastAsia"/>
-          <w:szCs w:val="20"/>
-        </w:rPr>
-        <w:t>AWS를 이용</w:t>
-      </w:r>
-      <w:r>
-        <w:rPr>
-          <w:rFonts w:asciiTheme="majorHAnsi" w:eastAsiaTheme="majorHAnsi" w:hAnsiTheme="majorHAnsi" w:hint="eastAsia"/>
-          <w:szCs w:val="20"/>
-        </w:rPr>
-        <w:t xml:space="preserve">한 서버 구현, </w:t>
-      </w:r>
-      <w:r>
-        <w:rPr>
-          <w:rFonts w:asciiTheme="majorHAnsi" w:eastAsiaTheme="majorHAnsi" w:hAnsiTheme="majorHAnsi" w:hint="eastAsia"/>
-          <w:szCs w:val="20"/>
-        </w:rPr>
-        <w:t>자바스크립트</w:t>
-      </w:r>
-      <w:r>
-        <w:rPr>
-          <w:rFonts w:asciiTheme="majorHAnsi" w:eastAsiaTheme="majorHAnsi" w:hAnsiTheme="majorHAnsi" w:hint="eastAsia"/>
-          <w:szCs w:val="20"/>
-        </w:rPr>
-        <w:t xml:space="preserve">, CSS 3.0, </w:t>
-      </w:r>
-      <w:r>
-        <w:rPr>
-          <w:rFonts w:asciiTheme="majorHAnsi" w:eastAsiaTheme="majorHAnsi" w:hAnsiTheme="majorHAnsi" w:hint="eastAsia"/>
-          <w:szCs w:val="20"/>
-        </w:rPr>
-        <w:t>HTML5</w:t>
-      </w:r>
-      <w:r>
-        <w:rPr>
-          <w:rFonts w:asciiTheme="majorHAnsi" w:eastAsiaTheme="majorHAnsi" w:hAnsiTheme="majorHAnsi" w:hint="eastAsia"/>
-          <w:szCs w:val="20"/>
-        </w:rPr>
-        <w:t xml:space="preserve"> </w:t>
-      </w:r>
-      <w:r>
-        <w:rPr>
-          <w:rFonts w:asciiTheme="majorHAnsi" w:eastAsiaTheme="majorHAnsi" w:hAnsiTheme="majorHAnsi" w:hint="eastAsia"/>
-          <w:szCs w:val="20"/>
-        </w:rPr>
-        <w:t xml:space="preserve">등 </w:t>
-      </w:r>
-      <w:r>
-        <w:rPr>
-          <w:rFonts w:asciiTheme="majorHAnsi" w:eastAsiaTheme="majorHAnsi" w:hAnsiTheme="majorHAnsi" w:hint="eastAsia"/>
-          <w:szCs w:val="20"/>
-        </w:rPr>
-        <w:t xml:space="preserve">Front end </w:t>
-      </w:r>
-      <w:r>
-        <w:rPr>
-          <w:rFonts w:asciiTheme="majorHAnsi" w:eastAsiaTheme="majorHAnsi" w:hAnsiTheme="majorHAnsi" w:hint="eastAsia"/>
-          <w:szCs w:val="20"/>
-        </w:rPr>
-        <w:t>개발과 JSP,</w:t>
-      </w:r>
-      <w:r>
-        <w:rPr>
-          <w:rFonts w:asciiTheme="majorHAnsi" w:eastAsiaTheme="majorHAnsi" w:hAnsiTheme="majorHAnsi" w:hint="eastAsia"/>
-          <w:szCs w:val="20"/>
-        </w:rPr>
-        <w:t xml:space="preserve"> </w:t>
-      </w:r>
-      <w:r>
-        <w:rPr>
-          <w:rFonts w:asciiTheme="majorHAnsi" w:eastAsiaTheme="majorHAnsi" w:hAnsiTheme="majorHAnsi" w:hint="eastAsia"/>
-          <w:szCs w:val="20"/>
-        </w:rPr>
-        <w:t>JDBC,</w:t>
-      </w:r>
-      <w:r>
-        <w:rPr>
-          <w:rFonts w:asciiTheme="majorHAnsi" w:eastAsiaTheme="majorHAnsi" w:hAnsiTheme="majorHAnsi" w:hint="eastAsia"/>
-          <w:szCs w:val="20"/>
-        </w:rPr>
-        <w:t xml:space="preserve"> </w:t>
-      </w:r>
-      <w:r>
-        <w:rPr>
-          <w:rFonts w:asciiTheme="majorHAnsi" w:eastAsiaTheme="majorHAnsi" w:hAnsiTheme="majorHAnsi" w:hint="eastAsia"/>
-          <w:szCs w:val="20"/>
-        </w:rPr>
-        <w:t xml:space="preserve">MYSQL 등 </w:t>
-      </w:r>
-      <w:r>
-        <w:rPr>
-          <w:rFonts w:asciiTheme="majorHAnsi" w:eastAsiaTheme="majorHAnsi" w:hAnsiTheme="majorHAnsi" w:hint="eastAsia"/>
-          <w:szCs w:val="20"/>
-        </w:rPr>
-        <w:t>Back end</w:t>
-      </w:r>
-      <w:r>
-        <w:rPr>
-          <w:rFonts w:asciiTheme="majorHAnsi" w:eastAsiaTheme="majorHAnsi" w:hAnsiTheme="majorHAnsi" w:hint="eastAsia"/>
-          <w:szCs w:val="20"/>
-        </w:rPr>
-        <w:t xml:space="preserve"> 개발을 통해 웹을 구축하고 목표를 </w:t>
-      </w:r>
-      <w:r>
-        <w:rPr>
-          <w:rFonts w:asciiTheme="majorHAnsi" w:eastAsiaTheme="majorHAnsi" w:hAnsiTheme="majorHAnsi" w:hint="eastAsia"/>
-          <w:szCs w:val="20"/>
-        </w:rPr>
-        <w:t>달성한다.</w:t>
-      </w:r>
-    </w:p>
-    <w:p>
-      <w:pPr>
-        <w:rPr>
-          <w:rFonts w:asciiTheme="majorHAnsi" w:eastAsiaTheme="majorHAnsi" w:hAnsiTheme="majorHAnsi" w:hint="eastAsia"/>
-          <w:szCs w:val="20"/>
-        </w:rPr>
-      </w:pPr>
+        <w:t xml:space="preserve">자동 </w:t>
+      </w:r>
       <w:bookmarkStart w:id="0" w:name="_GoBack"/>
       <w:bookmarkEnd w:id="0"/>
-    </w:p>
-    <w:p>
-      <w:pPr>
-        <w:rPr>
-          <w:rFonts w:asciiTheme="majorHAnsi" w:eastAsiaTheme="majorHAnsi" w:hAnsiTheme="majorHAnsi" w:hint="eastAsia"/>
+      <w:r>
+        <w:rPr>
+          <w:rFonts w:asciiTheme="majorHAnsi" w:eastAsiaTheme="majorHAnsi" w:hAnsiTheme="majorHAnsi" w:cs="Arial"/>
+          <w:b/>
+          <w:bCs/>
+          <w:color w:val="000000"/>
+          <w:szCs w:val="20"/>
+        </w:rPr>
+        <w:t>매칭 시스템</w:t>
+      </w:r>
+      <w:r>
+        <w:rPr>
+          <w:rFonts w:asciiTheme="majorHAnsi" w:eastAsiaTheme="majorHAnsi" w:hAnsiTheme="majorHAnsi" w:cs="Arial"/>
+          <w:color w:val="000000"/>
+          <w:szCs w:val="20"/>
+        </w:rPr>
+        <w:br/>
+      </w:r>
+      <w:r>
+        <w:rPr>
+          <w:rFonts w:asciiTheme="majorHAnsi" w:eastAsiaTheme="majorHAnsi" w:hAnsiTheme="majorHAnsi" w:cs="Arial" w:hint="eastAsia"/>
+          <w:b/>
+          <w:bCs/>
+          <w:color w:val="000000"/>
+          <w:szCs w:val="20"/>
+        </w:rPr>
+        <w:t>7</w:t>
+      </w:r>
+      <w:r>
+        <w:rPr>
+          <w:rFonts w:asciiTheme="majorHAnsi" w:eastAsiaTheme="majorHAnsi" w:hAnsiTheme="majorHAnsi" w:cs="Arial"/>
+          <w:b/>
+          <w:bCs/>
+          <w:color w:val="000000"/>
+          <w:szCs w:val="20"/>
+        </w:rPr>
+        <w:t xml:space="preserve">. 토론자들간의 </w:t>
+      </w:r>
+      <w:proofErr w:type="spellStart"/>
+      <w:r>
+        <w:rPr>
+          <w:rFonts w:asciiTheme="majorHAnsi" w:eastAsiaTheme="majorHAnsi" w:hAnsiTheme="majorHAnsi" w:cs="Arial"/>
+          <w:b/>
+          <w:bCs/>
+          <w:color w:val="000000"/>
+          <w:szCs w:val="20"/>
+        </w:rPr>
+        <w:t>소셜</w:t>
+      </w:r>
+      <w:proofErr w:type="spellEnd"/>
+      <w:r>
+        <w:rPr>
+          <w:rFonts w:asciiTheme="majorHAnsi" w:eastAsiaTheme="majorHAnsi" w:hAnsiTheme="majorHAnsi" w:cs="Arial"/>
+          <w:b/>
+          <w:bCs/>
+          <w:color w:val="000000"/>
+          <w:szCs w:val="20"/>
+        </w:rPr>
+        <w:t xml:space="preserve"> 네트워크 기능</w:t>
+      </w:r>
+    </w:p>
+    <w:p>
+      <w:pPr>
+        <w:rPr>
+          <w:rFonts w:asciiTheme="majorHAnsi" w:eastAsiaTheme="majorHAnsi" w:hAnsiTheme="majorHAnsi"/>
+          <w:sz w:val="18"/>
+          <w:szCs w:val="20"/>
+        </w:rPr>
+      </w:pPr>
+      <w:r>
+        <w:rPr>
+          <w:rFonts w:asciiTheme="majorHAnsi" w:eastAsiaTheme="majorHAnsi" w:hAnsiTheme="majorHAnsi" w:cs="Arial" w:hint="eastAsia"/>
+          <w:b/>
+          <w:bCs/>
+          <w:color w:val="000000"/>
+          <w:sz w:val="18"/>
+          <w:szCs w:val="20"/>
+        </w:rPr>
+        <w:t>-</w:t>
+      </w:r>
+      <w:r>
+        <w:rPr>
+          <w:rFonts w:asciiTheme="majorHAnsi" w:eastAsiaTheme="majorHAnsi" w:hAnsiTheme="majorHAnsi" w:hint="eastAsia"/>
+          <w:sz w:val="18"/>
+          <w:szCs w:val="20"/>
+        </w:rPr>
+        <w:t xml:space="preserve"> 토론자들 간에 서로를 </w:t>
+      </w:r>
+      <w:proofErr w:type="spellStart"/>
+      <w:r>
+        <w:rPr>
+          <w:rFonts w:asciiTheme="majorHAnsi" w:eastAsiaTheme="majorHAnsi" w:hAnsiTheme="majorHAnsi" w:hint="eastAsia"/>
+          <w:sz w:val="18"/>
+          <w:szCs w:val="20"/>
+        </w:rPr>
+        <w:t>팔로우</w:t>
+      </w:r>
+      <w:proofErr w:type="spellEnd"/>
+      <w:r>
+        <w:rPr>
+          <w:rFonts w:asciiTheme="majorHAnsi" w:eastAsiaTheme="majorHAnsi" w:hAnsiTheme="majorHAnsi" w:hint="eastAsia"/>
+          <w:sz w:val="18"/>
+          <w:szCs w:val="20"/>
+        </w:rPr>
+        <w:t xml:space="preserve"> 하고 이후 토론을 열었을 때 알림이나 </w:t>
+      </w:r>
+      <w:proofErr w:type="spellStart"/>
+      <w:r>
+        <w:rPr>
+          <w:rFonts w:asciiTheme="majorHAnsi" w:eastAsiaTheme="majorHAnsi" w:hAnsiTheme="majorHAnsi" w:hint="eastAsia"/>
+          <w:sz w:val="18"/>
+          <w:szCs w:val="20"/>
+        </w:rPr>
+        <w:t>팔로워들을</w:t>
+      </w:r>
+      <w:proofErr w:type="spellEnd"/>
+      <w:r>
+        <w:rPr>
+          <w:rFonts w:asciiTheme="majorHAnsi" w:eastAsiaTheme="majorHAnsi" w:hAnsiTheme="majorHAnsi" w:hint="eastAsia"/>
+          <w:sz w:val="18"/>
+          <w:szCs w:val="20"/>
+        </w:rPr>
+        <w:t xml:space="preserve"> 초대할 수 있는 기능. </w:t>
+      </w:r>
+    </w:p>
+    <w:p>
+      <w:pPr>
+        <w:rPr>
+          <w:rFonts w:asciiTheme="majorHAnsi" w:eastAsiaTheme="majorHAnsi" w:hAnsiTheme="majorHAnsi"/>
+          <w:szCs w:val="20"/>
+        </w:rPr>
+      </w:pPr>
+    </w:p>
+    <w:p>
+      <w:pPr>
+        <w:rPr>
+          <w:b/>
+          <w:sz w:val="24"/>
+          <w:szCs w:val="20"/>
+        </w:rPr>
+      </w:pPr>
+      <w:r>
+        <w:rPr>
+          <w:rFonts w:hint="eastAsia"/>
+          <w:b/>
+          <w:sz w:val="24"/>
+          <w:szCs w:val="20"/>
+        </w:rPr>
+        <w:t>현재 상태</w:t>
+      </w:r>
+    </w:p>
+    <w:p>
+      <w:pPr>
+        <w:rPr>
+          <w:szCs w:val="20"/>
+        </w:rPr>
+      </w:pPr>
+      <w:r>
+        <w:rPr>
+          <w:rFonts w:hint="eastAsia"/>
+          <w:szCs w:val="20"/>
+        </w:rPr>
+        <w:t xml:space="preserve">팀 구성원의 창의적 아이디어들을 수용해 우리가 가진 아이디어에 대한 맹점을 찾고 보강하는 상태이며 앞으로 개발에 필요한 기술들이 무엇이 있을지 찾는 중이다. </w:t>
+      </w:r>
+    </w:p>
+    <w:p>
+      <w:pPr>
+        <w:rPr>
+          <w:rFonts w:asciiTheme="majorHAnsi" w:eastAsiaTheme="majorHAnsi" w:hAnsiTheme="majorHAnsi"/>
+          <w:b/>
+          <w:szCs w:val="20"/>
+        </w:rPr>
+      </w:pPr>
+    </w:p>
+    <w:p>
+      <w:pPr>
+        <w:rPr>
+          <w:rFonts w:asciiTheme="majorHAnsi" w:eastAsiaTheme="majorHAnsi" w:hAnsiTheme="majorHAnsi"/>
+          <w:b/>
+          <w:sz w:val="24"/>
+          <w:szCs w:val="20"/>
+        </w:rPr>
+      </w:pPr>
+      <w:r>
+        <w:rPr>
+          <w:rFonts w:asciiTheme="majorHAnsi" w:eastAsiaTheme="majorHAnsi" w:hAnsiTheme="majorHAnsi" w:hint="eastAsia"/>
+          <w:b/>
+          <w:sz w:val="24"/>
+          <w:szCs w:val="20"/>
+        </w:rPr>
+        <w:t>실행</w:t>
+      </w:r>
+    </w:p>
+    <w:p>
+      <w:pPr>
+        <w:rPr>
+          <w:rFonts w:asciiTheme="majorHAnsi" w:eastAsiaTheme="majorHAnsi" w:hAnsiTheme="majorHAnsi"/>
+          <w:szCs w:val="20"/>
+        </w:rPr>
+      </w:pPr>
+      <w:r>
+        <w:rPr>
+          <w:rFonts w:asciiTheme="majorHAnsi" w:eastAsiaTheme="majorHAnsi" w:hAnsiTheme="majorHAnsi" w:hint="eastAsia"/>
+          <w:szCs w:val="20"/>
+        </w:rPr>
+        <w:t>AWS를 이용</w:t>
+      </w:r>
+      <w:r>
+        <w:rPr>
+          <w:rFonts w:asciiTheme="majorHAnsi" w:eastAsiaTheme="majorHAnsi" w:hAnsiTheme="majorHAnsi" w:hint="eastAsia"/>
+          <w:szCs w:val="20"/>
+        </w:rPr>
+        <w:t xml:space="preserve">한 서버 구현, </w:t>
+      </w:r>
+      <w:r>
+        <w:rPr>
+          <w:rFonts w:asciiTheme="majorHAnsi" w:eastAsiaTheme="majorHAnsi" w:hAnsiTheme="majorHAnsi" w:hint="eastAsia"/>
+          <w:szCs w:val="20"/>
+        </w:rPr>
+        <w:t>자바스크립트</w:t>
+      </w:r>
+      <w:r>
+        <w:rPr>
+          <w:rFonts w:asciiTheme="majorHAnsi" w:eastAsiaTheme="majorHAnsi" w:hAnsiTheme="majorHAnsi" w:hint="eastAsia"/>
+          <w:szCs w:val="20"/>
+        </w:rPr>
+        <w:t xml:space="preserve">, CSS 3.0, </w:t>
+      </w:r>
+      <w:r>
+        <w:rPr>
+          <w:rFonts w:asciiTheme="majorHAnsi" w:eastAsiaTheme="majorHAnsi" w:hAnsiTheme="majorHAnsi" w:hint="eastAsia"/>
+          <w:szCs w:val="20"/>
+        </w:rPr>
+        <w:t>HTML5</w:t>
+      </w:r>
+      <w:r>
+        <w:rPr>
+          <w:rFonts w:asciiTheme="majorHAnsi" w:eastAsiaTheme="majorHAnsi" w:hAnsiTheme="majorHAnsi" w:hint="eastAsia"/>
+          <w:szCs w:val="20"/>
+        </w:rPr>
+        <w:t xml:space="preserve"> </w:t>
+      </w:r>
+      <w:r>
+        <w:rPr>
+          <w:rFonts w:asciiTheme="majorHAnsi" w:eastAsiaTheme="majorHAnsi" w:hAnsiTheme="majorHAnsi" w:hint="eastAsia"/>
+          <w:szCs w:val="20"/>
+        </w:rPr>
+        <w:t xml:space="preserve">등 </w:t>
+      </w:r>
+      <w:r>
+        <w:rPr>
+          <w:rFonts w:asciiTheme="majorHAnsi" w:eastAsiaTheme="majorHAnsi" w:hAnsiTheme="majorHAnsi" w:hint="eastAsia"/>
+          <w:szCs w:val="20"/>
+        </w:rPr>
+        <w:t xml:space="preserve">Front end </w:t>
+      </w:r>
+      <w:r>
+        <w:rPr>
+          <w:rFonts w:asciiTheme="majorHAnsi" w:eastAsiaTheme="majorHAnsi" w:hAnsiTheme="majorHAnsi" w:hint="eastAsia"/>
+          <w:szCs w:val="20"/>
+        </w:rPr>
+        <w:t>개발과 JSP,</w:t>
+      </w:r>
+      <w:r>
+        <w:rPr>
+          <w:rFonts w:asciiTheme="majorHAnsi" w:eastAsiaTheme="majorHAnsi" w:hAnsiTheme="majorHAnsi" w:hint="eastAsia"/>
+          <w:szCs w:val="20"/>
+        </w:rPr>
+        <w:t xml:space="preserve"> </w:t>
+      </w:r>
+      <w:r>
+        <w:rPr>
+          <w:rFonts w:asciiTheme="majorHAnsi" w:eastAsiaTheme="majorHAnsi" w:hAnsiTheme="majorHAnsi" w:hint="eastAsia"/>
+          <w:szCs w:val="20"/>
+        </w:rPr>
+        <w:t>JDBC,</w:t>
+      </w:r>
+      <w:r>
+        <w:rPr>
+          <w:rFonts w:asciiTheme="majorHAnsi" w:eastAsiaTheme="majorHAnsi" w:hAnsiTheme="majorHAnsi" w:hint="eastAsia"/>
+          <w:szCs w:val="20"/>
+        </w:rPr>
+        <w:t xml:space="preserve"> </w:t>
+      </w:r>
+      <w:r>
+        <w:rPr>
+          <w:rFonts w:asciiTheme="majorHAnsi" w:eastAsiaTheme="majorHAnsi" w:hAnsiTheme="majorHAnsi" w:hint="eastAsia"/>
+          <w:szCs w:val="20"/>
+        </w:rPr>
+        <w:t xml:space="preserve">MYSQL 등 </w:t>
+      </w:r>
+      <w:r>
+        <w:rPr>
+          <w:rFonts w:asciiTheme="majorHAnsi" w:eastAsiaTheme="majorHAnsi" w:hAnsiTheme="majorHAnsi" w:hint="eastAsia"/>
+          <w:szCs w:val="20"/>
+        </w:rPr>
+        <w:t>Back end</w:t>
+      </w:r>
+      <w:r>
+        <w:rPr>
+          <w:rFonts w:asciiTheme="majorHAnsi" w:eastAsiaTheme="majorHAnsi" w:hAnsiTheme="majorHAnsi" w:hint="eastAsia"/>
+          <w:szCs w:val="20"/>
+        </w:rPr>
+        <w:t xml:space="preserve"> 개발을 통해 웹을 구축하고 목표를 </w:t>
+      </w:r>
+      <w:r>
+        <w:rPr>
+          <w:rFonts w:asciiTheme="majorHAnsi" w:eastAsiaTheme="majorHAnsi" w:hAnsiTheme="majorHAnsi" w:hint="eastAsia"/>
+          <w:szCs w:val="20"/>
+        </w:rPr>
+        <w:t>달성한다.</w:t>
+      </w:r>
+    </w:p>
+    <w:p>
+      <w:pPr>
+        <w:rPr>
+          <w:rFonts w:asciiTheme="majorHAnsi" w:eastAsiaTheme="majorHAnsi" w:hAnsiTheme="majorHAnsi"/>
+          <w:szCs w:val="20"/>
+        </w:rPr>
+      </w:pPr>
+    </w:p>
+    <w:p>
+      <w:pPr>
+        <w:rPr>
+          <w:rFonts w:asciiTheme="majorHAnsi" w:eastAsiaTheme="majorHAnsi" w:hAnsiTheme="majorHAnsi"/>
           <w:b/>
           <w:sz w:val="24"/>
           <w:szCs w:val="20"/>
@@ -1377,7 +1385,7 @@
         <w:t>(</w:t>
       </w:r>
       <w:proofErr w:type="gramEnd"/>
-      <w:hyperlink r:id="rId6" w:history="1">
+      <w:hyperlink r:id="rId7" w:history="1">
         <w:r>
           <w:rPr>
             <w:rStyle w:val="a8"/>
@@ -1412,7 +1420,7 @@
         </w:rPr>
         <w:t>Twitter (</w:t>
       </w:r>
-      <w:hyperlink r:id="rId7" w:history="1">
+      <w:hyperlink r:id="rId8" w:history="1">
         <w:r>
           <w:rPr>
             <w:rStyle w:val="a8"/>
@@ -1447,6 +1455,128 @@
     </w:sectPr>
   </w:body>
 </w:document>
+</file>
+
+<file path=word/numbering.xml><?xml version="1.0" encoding="utf-8"?>
+<w:numbering xmlns:wpc="http://schemas.microsoft.com/office/word/2010/wordprocessingCanvas" xmlns:mc="http://schemas.openxmlformats.org/markup-compatibility/2006" xmlns:o="urn:schemas-microsoft-com:office:office" xmlns:r="http://schemas.openxmlformats.org/officeDocument/2006/relationships" xmlns:m="http://schemas.openxmlformats.org/officeDocument/2006/math" xmlns:v="urn:schemas-microsoft-com:vml" xmlns:wp14="http://schemas.microsoft.com/office/word/2010/wordprocessingDrawing" xmlns:wp="http://schemas.openxmlformats.org/drawingml/2006/wordprocessingDrawing" xmlns:w10="urn:schemas-microsoft-com:office:word" xmlns:w="http://schemas.openxmlformats.org/wordprocessingml/2006/main" xmlns:w14="http://schemas.microsoft.com/office/word/2010/wordml" xmlns:wpg="http://schemas.microsoft.com/office/word/2010/wordprocessingGroup" xmlns:wpi="http://schemas.microsoft.com/office/word/2010/wordprocessingInk" xmlns:wne="http://schemas.microsoft.com/office/word/2006/wordml" xmlns:wps="http://schemas.microsoft.com/office/word/2010/wordprocessingShape" mc:Ignorable="w14 wp14">
+  <w:abstractNum w:abstractNumId="0">
+    <w:nsid w:val="1A8C11D5"/>
+    <w:multiLevelType w:val="hybridMultilevel"/>
+    <w:tmpl w:val="1CE4D996"/>
+    <w:lvl w:ilvl="0" w:tplc="578C177A">
+      <w:numFmt w:val="bullet"/>
+      <w:lvlText w:val="-"/>
+      <w:lvlJc w:val="left"/>
+      <w:pPr>
+        <w:ind w:left="760" w:hanging="360"/>
+      </w:pPr>
+      <w:rPr>
+        <w:rFonts w:ascii="맑은 고딕" w:eastAsia="맑은 고딕" w:hAnsi="맑은 고딕" w:cs="Arial" w:hint="eastAsia"/>
+        <w:b/>
+        <w:color w:val="000000"/>
+      </w:rPr>
+    </w:lvl>
+    <w:lvl w:ilvl="1" w:tplc="04090003" w:tentative="1">
+      <w:start w:val="1"/>
+      <w:numFmt w:val="bullet"/>
+      <w:lvlText w:val=""/>
+      <w:lvlJc w:val="left"/>
+      <w:pPr>
+        <w:ind w:left="1200" w:hanging="400"/>
+      </w:pPr>
+      <w:rPr>
+        <w:rFonts w:ascii="Wingdings" w:hAnsi="Wingdings" w:hint="default"/>
+      </w:rPr>
+    </w:lvl>
+    <w:lvl w:ilvl="2" w:tplc="04090005" w:tentative="1">
+      <w:start w:val="1"/>
+      <w:numFmt w:val="bullet"/>
+      <w:lvlText w:val=""/>
+      <w:lvlJc w:val="left"/>
+      <w:pPr>
+        <w:ind w:left="1600" w:hanging="400"/>
+      </w:pPr>
+      <w:rPr>
+        <w:rFonts w:ascii="Wingdings" w:hAnsi="Wingdings" w:hint="default"/>
+      </w:rPr>
+    </w:lvl>
+    <w:lvl w:ilvl="3" w:tplc="04090001" w:tentative="1">
+      <w:start w:val="1"/>
+      <w:numFmt w:val="bullet"/>
+      <w:lvlText w:val=""/>
+      <w:lvlJc w:val="left"/>
+      <w:pPr>
+        <w:ind w:left="2000" w:hanging="400"/>
+      </w:pPr>
+      <w:rPr>
+        <w:rFonts w:ascii="Wingdings" w:hAnsi="Wingdings" w:hint="default"/>
+      </w:rPr>
+    </w:lvl>
+    <w:lvl w:ilvl="4" w:tplc="04090003" w:tentative="1">
+      <w:start w:val="1"/>
+      <w:numFmt w:val="bullet"/>
+      <w:lvlText w:val=""/>
+      <w:lvlJc w:val="left"/>
+      <w:pPr>
+        <w:ind w:left="2400" w:hanging="400"/>
+      </w:pPr>
+      <w:rPr>
+        <w:rFonts w:ascii="Wingdings" w:hAnsi="Wingdings" w:hint="default"/>
+      </w:rPr>
+    </w:lvl>
+    <w:lvl w:ilvl="5" w:tplc="04090005" w:tentative="1">
+      <w:start w:val="1"/>
+      <w:numFmt w:val="bullet"/>
+      <w:lvlText w:val=""/>
+      <w:lvlJc w:val="left"/>
+      <w:pPr>
+        <w:ind w:left="2800" w:hanging="400"/>
+      </w:pPr>
+      <w:rPr>
+        <w:rFonts w:ascii="Wingdings" w:hAnsi="Wingdings" w:hint="default"/>
+      </w:rPr>
+    </w:lvl>
+    <w:lvl w:ilvl="6" w:tplc="04090001" w:tentative="1">
+      <w:start w:val="1"/>
+      <w:numFmt w:val="bullet"/>
+      <w:lvlText w:val=""/>
+      <w:lvlJc w:val="left"/>
+      <w:pPr>
+        <w:ind w:left="3200" w:hanging="400"/>
+      </w:pPr>
+      <w:rPr>
+        <w:rFonts w:ascii="Wingdings" w:hAnsi="Wingdings" w:hint="default"/>
+      </w:rPr>
+    </w:lvl>
+    <w:lvl w:ilvl="7" w:tplc="04090003" w:tentative="1">
+      <w:start w:val="1"/>
+      <w:numFmt w:val="bullet"/>
+      <w:lvlText w:val=""/>
+      <w:lvlJc w:val="left"/>
+      <w:pPr>
+        <w:ind w:left="3600" w:hanging="400"/>
+      </w:pPr>
+      <w:rPr>
+        <w:rFonts w:ascii="Wingdings" w:hAnsi="Wingdings" w:hint="default"/>
+      </w:rPr>
+    </w:lvl>
+    <w:lvl w:ilvl="8" w:tplc="04090005" w:tentative="1">
+      <w:start w:val="1"/>
+      <w:numFmt w:val="bullet"/>
+      <w:lvlText w:val=""/>
+      <w:lvlJc w:val="left"/>
+      <w:pPr>
+        <w:ind w:left="4000" w:hanging="400"/>
+      </w:pPr>
+      <w:rPr>
+        <w:rFonts w:ascii="Wingdings" w:hAnsi="Wingdings" w:hint="default"/>
+      </w:rPr>
+    </w:lvl>
+  </w:abstractNum>
+  <w:num w:numId="1">
+    <w:abstractNumId w:val="0"/>
+  </w:num>
+</w:numbering>
 </file>
 
 <file path=word/styles.xml><?xml version="1.0" encoding="utf-8"?>

</xml_diff>